<commit_message>
Added TCP resource link to rework
</commit_message>
<xml_diff>
--- a/communication/iot/rework/rework.docx
+++ b/communication/iot/rework/rework.docx
@@ -277,6 +277,7 @@
         </w:rPr>
       </w:pPr>
       <w:r/>
+      <w:bookmarkStart w:id="7" w:name="_Toc7"/>
       <w:r>
         <w:rPr>
           <w:highlight w:val="none"/>
@@ -284,6 +285,7 @@
         <w:t xml:space="preserve">Table of contents</w:t>
       </w:r>
       <w:r/>
+      <w:bookmarkEnd w:id="7"/>
       <w:r/>
       <w:r>
         <w:rPr>
@@ -323,7 +325,7 @@
             <w:fldChar w:fldCharType="separate"/>
           </w:r>
           <w:r/>
-          <w:hyperlink w:tooltip="#_Toc6" w:anchor="_Toc6" w:history="1">
+          <w:hyperlink w:tooltip="#_Toc7" w:anchor="_Toc7" w:history="1">
             <w:r>
               <w:rPr>
                 <w:rFonts w:ascii="Arial" w:hAnsi="Arial" w:eastAsia="Arial" w:cs="Arial"/>
@@ -356,7 +358,7 @@
             </w:r>
             <w:r>
               <w:fldChar w:fldCharType="begin"/>
-              <w:instrText xml:space="preserve">PAGEREF _Toc6 \h</w:instrText>
+              <w:instrText xml:space="preserve">PAGEREF _Toc7 \h</w:instrText>
               <w:fldChar w:fldCharType="separate"/>
               <w:t xml:space="preserve">2</w:t>
               <w:fldChar w:fldCharType="end"/>
@@ -368,51 +370,6 @@
               <w14:ligatures w14:val="none"/>
             </w:rPr>
           </w:r>
-        </w:p>
-        <w:p>
-          <w:pPr>
-            <w:pStyle w:val="181"/>
-            <w:tabs>
-              <w:tab w:val="left" w:pos="658" w:leader="none"/>
-              <w:tab w:val="right" w:pos="9355" w:leader="dot"/>
-            </w:tabs>
-          </w:pPr>
-          <w:hyperlink w:tooltip="#_Toc7" w:anchor="_Toc7" w:history="1">
-            <w:r>
-              <w:rPr>
-                <w:rStyle w:val="174"/>
-              </w:rPr>
-            </w:r>
-            <w:r>
-              <w:rPr>
-                <w:rStyle w:val="174"/>
-              </w:rPr>
-              <w:t xml:space="preserve">2.</w:t>
-              <w:tab/>
-            </w:r>
-            <w:r>
-              <w:rPr>
-                <w:rStyle w:val="174"/>
-              </w:rPr>
-              <w:t xml:space="preserve">Introduction</w:t>
-            </w:r>
-            <w:r>
-              <w:rPr>
-                <w:rStyle w:val="174"/>
-              </w:rPr>
-            </w:r>
-            <w:r>
-              <w:tab/>
-            </w:r>
-            <w:r>
-              <w:fldChar w:fldCharType="begin"/>
-              <w:instrText xml:space="preserve">PAGEREF _Toc7 \h</w:instrText>
-              <w:fldChar w:fldCharType="separate"/>
-              <w:t xml:space="preserve">3</w:t>
-              <w:fldChar w:fldCharType="end"/>
-            </w:r>
-          </w:hyperlink>
-          <w:r/>
         </w:p>
         <w:p>
           <w:pPr>
@@ -434,13 +391,12 @@
               </w:rPr>
               <w:t xml:space="preserve">3.</w:t>
               <w:tab/>
-              <w:t xml:space="preserve">HTTP</w:t>
             </w:r>
             <w:r>
               <w:rPr>
                 <w:rStyle w:val="174"/>
               </w:rPr>
-              <w:t xml:space="preserve"> </w:t>
+              <w:t xml:space="preserve">Introduction</w:t>
             </w:r>
             <w:r>
               <w:rPr>
@@ -454,7 +410,7 @@
               <w:fldChar w:fldCharType="begin"/>
               <w:instrText xml:space="preserve">PAGEREF _Toc8 \h</w:instrText>
               <w:fldChar w:fldCharType="separate"/>
-              <w:t xml:space="preserve">4</w:t>
+              <w:t xml:space="preserve">3</w:t>
               <w:fldChar w:fldCharType="end"/>
             </w:r>
           </w:hyperlink>
@@ -480,7 +436,7 @@
               </w:rPr>
               <w:t xml:space="preserve">4.</w:t>
               <w:tab/>
-              <w:t xml:space="preserve">CoAP</w:t>
+              <w:t xml:space="preserve">HTTP</w:t>
             </w:r>
             <w:r>
               <w:rPr>
@@ -494,7 +450,7 @@
               <w:fldChar w:fldCharType="begin"/>
               <w:instrText xml:space="preserve">PAGEREF _Toc9 \h</w:instrText>
               <w:fldChar w:fldCharType="separate"/>
-              <w:t xml:space="preserve">5</w:t>
+              <w:t xml:space="preserve">4</w:t>
               <w:fldChar w:fldCharType="end"/>
             </w:r>
           </w:hyperlink>
@@ -502,11 +458,14 @@
         </w:p>
         <w:p>
           <w:pPr>
-            <w:pStyle w:val="181"/>
+            <w:pStyle w:val="182"/>
             <w:tabs>
-              <w:tab w:val="left" w:pos="658" w:leader="none"/>
+              <w:tab w:val="left" w:pos="941" w:leader="none"/>
               <w:tab w:val="right" w:pos="9355" w:leader="dot"/>
             </w:tabs>
+            <w:rPr>
+              <w14:ligatures w14:val="none"/>
+            </w:rPr>
           </w:pPr>
           <w:hyperlink w:tooltip="#_Toc10" w:anchor="_Toc10" w:history="1">
             <w:r>
@@ -517,14 +476,16 @@
             <w:r>
               <w:rPr>
                 <w:rStyle w:val="174"/>
+                <w:highlight w:val="none"/>
               </w:rPr>
-              <w:t xml:space="preserve">5.</w:t>
+              <w:t xml:space="preserve">4.1.</w:t>
               <w:tab/>
-              <w:t xml:space="preserve">Conclusion</w:t>
+              <w:t xml:space="preserve">TCP</w:t>
             </w:r>
             <w:r>
               <w:rPr>
                 <w:rStyle w:val="174"/>
+                <w:highlight w:val="none"/>
               </w:rPr>
             </w:r>
             <w:r>
@@ -534,11 +495,15 @@
               <w:fldChar w:fldCharType="begin"/>
               <w:instrText xml:space="preserve">PAGEREF _Toc10 \h</w:instrText>
               <w:fldChar w:fldCharType="separate"/>
-              <w:t xml:space="preserve">6</w:t>
+              <w:t xml:space="preserve">4</w:t>
               <w:fldChar w:fldCharType="end"/>
             </w:r>
           </w:hyperlink>
-          <w:r/>
+          <w:r>
+            <w:rPr>
+              <w14:ligatures w14:val="none"/>
+            </w:rPr>
+          </w:r>
         </w:p>
         <w:p>
           <w:pPr>
@@ -558,7 +523,133 @@
               <w:rPr>
                 <w:rStyle w:val="174"/>
               </w:rPr>
+              <w:t xml:space="preserve">5.</w:t>
+              <w:tab/>
+              <w:t xml:space="preserve">CoAP</w:t>
+            </w:r>
+            <w:r>
+              <w:rPr>
+                <w:rStyle w:val="174"/>
+              </w:rPr>
+            </w:r>
+            <w:r>
+              <w:tab/>
+            </w:r>
+            <w:r>
+              <w:fldChar w:fldCharType="begin"/>
+              <w:instrText xml:space="preserve">PAGEREF _Toc11 \h</w:instrText>
+              <w:fldChar w:fldCharType="separate"/>
+              <w:t xml:space="preserve">5</w:t>
+              <w:fldChar w:fldCharType="end"/>
+            </w:r>
+          </w:hyperlink>
+          <w:r/>
+        </w:p>
+        <w:p>
+          <w:pPr>
+            <w:pStyle w:val="182"/>
+            <w:tabs>
+              <w:tab w:val="left" w:pos="941" w:leader="none"/>
+              <w:tab w:val="right" w:pos="9355" w:leader="dot"/>
+            </w:tabs>
+          </w:pPr>
+          <w:hyperlink w:tooltip="#_Toc12" w:anchor="_Toc12" w:history="1">
+            <w:r>
+              <w:rPr>
+                <w:rStyle w:val="174"/>
+              </w:rPr>
+            </w:r>
+            <w:r>
+              <w:rPr>
+                <w:rStyle w:val="174"/>
+              </w:rPr>
+              <w:t xml:space="preserve">5.1.</w:t>
+              <w:tab/>
+              <w:t xml:space="preserve">UDP</w:t>
+            </w:r>
+            <w:r>
+              <w:rPr>
+                <w:rStyle w:val="174"/>
+              </w:rPr>
+              <w:t xml:space="preserve"> </w:t>
+            </w:r>
+            <w:r>
+              <w:rPr>
+                <w:rStyle w:val="174"/>
+              </w:rPr>
+            </w:r>
+            <w:r>
+              <w:tab/>
+            </w:r>
+            <w:r>
+              <w:fldChar w:fldCharType="begin"/>
+              <w:instrText xml:space="preserve">PAGEREF _Toc12 \h</w:instrText>
+              <w:fldChar w:fldCharType="separate"/>
+              <w:t xml:space="preserve">5</w:t>
+              <w:fldChar w:fldCharType="end"/>
+            </w:r>
+          </w:hyperlink>
+          <w:r/>
+        </w:p>
+        <w:p>
+          <w:pPr>
+            <w:pStyle w:val="181"/>
+            <w:tabs>
+              <w:tab w:val="left" w:pos="658" w:leader="none"/>
+              <w:tab w:val="right" w:pos="9355" w:leader="dot"/>
+            </w:tabs>
+          </w:pPr>
+          <w:hyperlink w:tooltip="#_Toc13" w:anchor="_Toc13" w:history="1">
+            <w:r>
+              <w:rPr>
+                <w:rStyle w:val="174"/>
+              </w:rPr>
+            </w:r>
+            <w:r>
+              <w:rPr>
+                <w:rStyle w:val="174"/>
+              </w:rPr>
               <w:t xml:space="preserve">6.</w:t>
+              <w:tab/>
+              <w:t xml:space="preserve">Conclusion</w:t>
+            </w:r>
+            <w:r>
+              <w:rPr>
+                <w:rStyle w:val="174"/>
+              </w:rPr>
+            </w:r>
+            <w:r>
+              <w:tab/>
+            </w:r>
+            <w:r>
+              <w:fldChar w:fldCharType="begin"/>
+              <w:instrText xml:space="preserve">PAGEREF _Toc13 \h</w:instrText>
+              <w:fldChar w:fldCharType="separate"/>
+              <w:t xml:space="preserve">6</w:t>
+              <w:fldChar w:fldCharType="end"/>
+            </w:r>
+          </w:hyperlink>
+          <w:r/>
+        </w:p>
+        <w:p>
+          <w:pPr>
+            <w:pStyle w:val="181"/>
+            <w:tabs>
+              <w:tab w:val="left" w:pos="658" w:leader="none"/>
+              <w:tab w:val="right" w:pos="9355" w:leader="dot"/>
+            </w:tabs>
+          </w:pPr>
+          <w:hyperlink w:tooltip="#_Toc14" w:anchor="_Toc14" w:history="1">
+            <w:r>
+              <w:rPr>
+                <w:rStyle w:val="174"/>
+              </w:rPr>
+            </w:r>
+            <w:r>
+              <w:rPr>
+                <w:rStyle w:val="174"/>
+              </w:rPr>
+              <w:t xml:space="preserve">7.</w:t>
               <w:tab/>
               <w:t xml:space="preserve">Bibliography</w:t>
             </w:r>
@@ -572,7 +663,7 @@
             </w:r>
             <w:r>
               <w:fldChar w:fldCharType="begin"/>
-              <w:instrText xml:space="preserve">PAGEREF _Toc11 \h</w:instrText>
+              <w:instrText xml:space="preserve">PAGEREF _Toc14 \h</w:instrText>
               <w:fldChar w:fldCharType="separate"/>
               <w:t xml:space="preserve">7</w:t>
               <w:fldChar w:fldCharType="end"/>
@@ -733,6 +824,7 @@
         <w:pStyle w:val="13"/>
       </w:pPr>
       <w:r/>
+      <w:bookmarkStart w:id="8" w:name="_Toc8"/>
       <w:r>
         <w:t xml:space="preserve">3.</w:t>
         <w:tab/>
@@ -741,6 +833,7 @@
         <w:t xml:space="preserve">Introduction</w:t>
       </w:r>
       <w:r/>
+      <w:bookmarkEnd w:id="8"/>
       <w:r/>
       <w:r/>
     </w:p>
@@ -767,11 +860,14 @@
         <w:pStyle w:val="13"/>
       </w:pPr>
       <w:r/>
+      <w:bookmarkStart w:id="9" w:name="_Toc9"/>
       <w:r>
         <w:t xml:space="preserve">4.</w:t>
         <w:tab/>
         <w:t xml:space="preserve">HTTP</w:t>
       </w:r>
+      <w:r/>
+      <w:bookmarkEnd w:id="9"/>
       <w:r/>
       <w:r/>
     </w:p>
@@ -782,7 +878,7 @@
         </w:rPr>
       </w:pPr>
       <w:r>
-        <w:t xml:space="preserve">HTTP (HyperText Transfer Protocol) is a client-server internet protocol meant for hypertext, a form of text that can extend itself by referencing another hypertext document using a hyperlink. It uses TCP (Transmission Control Protocol) as its transport layer which will ensure the best reliability and connection. Below an image is added to make the connection between HTTP and TCP more clear.</w:t>
+        <w:t xml:space="preserve">HTTP (HyperText Transfer Protocol) is a client-server internet protocol meant for hypertext, a form of text that can extend itself by referencing another hypertext document using a hyperlink. It uses TCP (Transmission Control Protocol) as its transport layer which will ensure the best reliability and connection. In the image below the connection between HTTP and TCP is explained by showing what is built on top of what. </w:t>
       </w:r>
       <w:r>
         <w:rPr>
@@ -794,13 +890,11 @@
           <w:highlight w:val="none"/>
         </w:rPr>
       </w:r>
-    </w:p>
-    <w:p>
-      <w:pPr>
+      <w:r>
         <w:rPr>
           <w:highlight w:val="none"/>
         </w:rPr>
-      </w:pPr>
+      </w:r>
       <w:r>
         <w:rPr>
           <w:highlight w:val="none"/>
@@ -817,7 +911,6 @@
         <w:pStyle w:val="46"/>
       </w:pPr>
       <w:r/>
-      <w:bookmarkStart w:id="7" w:name="_Toc7"/>
       <w:r>
         <w:t xml:space="preserve">Figure </w:t>
       </w:r>
@@ -835,7 +928,6 @@
       <w:r>
         <w:t xml:space="preserve">. OSI model </w:t>
       </w:r>
-      <w:bookmarkEnd w:id="7"/>
       <w:r/>
       <w:r/>
       <w:r/>
@@ -968,16 +1060,49 @@
       <w:r/>
     </w:p>
     <w:p>
+      <w:pPr>
+        <w:pStyle w:val="15"/>
+        <w:rPr>
+          <w:sz w:val="26"/>
+          <w:szCs w:val="26"/>
+          <w14:ligatures w14:val="none"/>
+        </w:rPr>
+      </w:pPr>
+      <w:r/>
+      <w:bookmarkStart w:id="10" w:name="_Toc10"/>
       <w:r>
         <w:rPr>
+          <w:sz w:val="26"/>
+          <w:szCs w:val="26"/>
+          <w:highlight w:val="none"/>
+        </w:rPr>
+        <w:t xml:space="preserve">4.1.</w:t>
+        <w:tab/>
+        <w:t xml:space="preserve">TCP</w:t>
+      </w:r>
+      <w:r>
+        <w:rPr>
+          <w:sz w:val="26"/>
+          <w:szCs w:val="26"/>
+        </w:rPr>
+      </w:r>
+      <w:bookmarkEnd w:id="10"/>
+      <w:r/>
+      <w:r>
+        <w:rPr>
+          <w:sz w:val="26"/>
+          <w:szCs w:val="26"/>
           <w:highlight w:val="none"/>
         </w:rPr>
       </w:r>
+    </w:p>
+    <w:p>
+      <w:r/>
       <w:r>
-        <w:rPr>
-          <w:highlight w:val="none"/>
-        </w:rPr>
+        <w:t xml:space="preserve">https://www.khanacademy.org/computing/computers-and-internet/xcae6f4a7ff015e7d:the-internet/xcae6f4a7ff015e7d:transporting-packets/a/transmission-control-protocol--tcp</w:t>
       </w:r>
+      <w:r/>
+      <w:r/>
     </w:p>
     <w:p>
       <w:pPr>
@@ -1001,6 +1126,7 @@
         <w:pStyle w:val="13"/>
       </w:pPr>
       <w:r/>
+      <w:bookmarkStart w:id="11" w:name="_Toc11"/>
       <w:r/>
       <w:bookmarkStart w:id="4" w:name="_Toc4"/>
       <w:r>
@@ -1008,6 +1134,48 @@
         <w:tab/>
         <w:t xml:space="preserve">CoAP</w:t>
       </w:r>
+      <w:r/>
+      <w:bookmarkEnd w:id="11"/>
+      <w:r/>
+      <w:r/>
+    </w:p>
+    <w:p>
+      <w:pPr>
+        <w:pStyle w:val="15"/>
+      </w:pPr>
+      <w:r/>
+      <w:bookmarkStart w:id="12" w:name="_Toc12"/>
+      <w:r>
+        <w:rPr>
+          <w:sz w:val="26"/>
+          <w:szCs w:val="26"/>
+        </w:rPr>
+        <w:t xml:space="preserve">5.1.</w:t>
+        <w:tab/>
+        <w:t xml:space="preserve">UDP</w:t>
+      </w:r>
+      <w:r>
+        <w:br w:type="page" w:clear="all"/>
+      </w:r>
+      <w:bookmarkEnd w:id="12"/>
+      <w:r/>
+      <w:r/>
+    </w:p>
+    <w:p>
+      <w:pPr>
+        <w:pStyle w:val="13"/>
+      </w:pPr>
+      <w:r/>
+      <w:bookmarkStart w:id="13" w:name="_Toc13"/>
+      <w:r/>
+      <w:bookmarkStart w:id="5" w:name="_Toc5"/>
+      <w:r>
+        <w:t xml:space="preserve">6.</w:t>
+        <w:tab/>
+        <w:t xml:space="preserve">Conclusion</w:t>
+      </w:r>
+      <w:r/>
+      <w:bookmarkEnd w:id="13"/>
       <w:r/>
       <w:r/>
     </w:p>
@@ -1025,35 +1193,14 @@
         <w:pStyle w:val="13"/>
       </w:pPr>
       <w:r/>
-      <w:r/>
-      <w:bookmarkStart w:id="5" w:name="_Toc5"/>
-      <w:r>
-        <w:t xml:space="preserve">6.</w:t>
-        <w:tab/>
-        <w:t xml:space="preserve">Conclusion</w:t>
-      </w:r>
-      <w:r/>
-      <w:r/>
-    </w:p>
-    <w:p>
-      <w:pPr>
-        <w:shd w:val="nil"/>
-      </w:pPr>
-      <w:r>
-        <w:br w:type="page" w:clear="all"/>
-      </w:r>
-      <w:r/>
-    </w:p>
-    <w:p>
-      <w:pPr>
-        <w:pStyle w:val="13"/>
-      </w:pPr>
-      <w:r/>
+      <w:bookmarkStart w:id="14" w:name="_Toc14"/>
       <w:r>
         <w:t xml:space="preserve">7.</w:t>
         <w:tab/>
         <w:t xml:space="preserve">Bibliography</w:t>
       </w:r>
+      <w:r/>
+      <w:bookmarkEnd w:id="14"/>
       <w:r/>
       <w:r/>
     </w:p>

</xml_diff>